<commit_message>
Detect AFTER with no previous task at parse time
</commit_message>
<xml_diff>
--- a/docs/DBPA properties files.docx
+++ b/docs/DBPA properties files.docx
@@ -1,357 +1,179 @@
 
 <file path=word/document.xml><?xml version="1.0" encoding="utf-8"?>
-<w:document xmlns:wpc="http://schemas.microsoft.com/office/word/2010/wordprocessingCanvas" xmlns:cx="http://schemas.microsoft.com/office/drawing/2014/chartex" xmlns:cx1="http://schemas.microsoft.com/office/drawing/2015/9/8/chartex" xmlns:cx2="http://schemas.microsoft.com/office/drawing/2015/10/21/chartex" xmlns:cx3="http://schemas.microsoft.com/office/drawing/2016/5/9/chartex" xmlns:cx4="http://schemas.microsoft.com/office/drawing/2016/5/10/chartex" xmlns:cx5="http://schemas.microsoft.com/office/drawing/2016/5/11/chartex" xmlns:mc="http://schemas.openxmlformats.org/markup-compatibility/2006" xmlns:o="urn:schemas-microsoft-com:office:office" xmlns:r="http://schemas.openxmlformats.org/officeDocument/2006/relationships" xmlns:m="http://schemas.openxmlformats.org/officeDocument/2006/math" xmlns:v="urn:schemas-microsoft-com:vml" xmlns:wp14="http://schemas.microsoft.com/office/word/2010/wordprocessingDrawing" xmlns:wp="http://schemas.openxmlformats.org/drawingml/2006/wordprocessingDrawing" xmlns:w10="urn:schemas-microsoft-com:office:word" xmlns:w="http://schemas.openxmlformats.org/wordprocessingml/2006/main" xmlns:w14="http://schemas.microsoft.com/office/word/2010/wordml" xmlns:w15="http://schemas.microsoft.com/office/word/2012/wordml" xmlns:w16se="http://schemas.microsoft.com/office/word/2015/wordml/symex" xmlns:wpg="http://schemas.microsoft.com/office/word/2010/wordprocessingGroup" xmlns:wpi="http://schemas.microsoft.com/office/word/2010/wordprocessingInk" xmlns:wne="http://schemas.microsoft.com/office/word/2006/wordml" xmlns:wps="http://schemas.microsoft.com/office/word/2010/wordprocessingShape" mc:Ignorable="w14 w15 w16se wp14">
+<w:document xmlns:wpc="http://schemas.microsoft.com/office/word/2010/wordprocessingCanvas" xmlns:cx="http://schemas.microsoft.com/office/drawing/2014/chartex" xmlns:cx1="http://schemas.microsoft.com/office/drawing/2015/9/8/chartex" xmlns:cx2="http://schemas.microsoft.com/office/drawing/2015/10/21/chartex" xmlns:cx3="http://schemas.microsoft.com/office/drawing/2016/5/9/chartex" xmlns:cx4="http://schemas.microsoft.com/office/drawing/2016/5/10/chartex" xmlns:cx5="http://schemas.microsoft.com/office/drawing/2016/5/11/chartex" xmlns:cx6="http://schemas.microsoft.com/office/drawing/2016/5/12/chartex" xmlns:cx7="http://schemas.microsoft.com/office/drawing/2016/5/13/chartex" xmlns:cx8="http://schemas.microsoft.com/office/drawing/2016/5/14/chartex" xmlns:mc="http://schemas.openxmlformats.org/markup-compatibility/2006" xmlns:aink="http://schemas.microsoft.com/office/drawing/2016/ink" xmlns:o="urn:schemas-microsoft-com:office:office" xmlns:r="http://schemas.openxmlformats.org/officeDocument/2006/relationships" xmlns:m="http://schemas.openxmlformats.org/officeDocument/2006/math" xmlns:v="urn:schemas-microsoft-com:vml" xmlns:wp14="http://schemas.microsoft.com/office/word/2010/wordprocessingDrawing" xmlns:wp="http://schemas.openxmlformats.org/drawingml/2006/wordprocessingDrawing" xmlns:w10="urn:schemas-microsoft-com:office:word" xmlns:w="http://schemas.openxmlformats.org/wordprocessingml/2006/main" xmlns:w14="http://schemas.microsoft.com/office/word/2010/wordml" xmlns:w15="http://schemas.microsoft.com/office/word/2012/wordml" xmlns:w16se="http://schemas.microsoft.com/office/word/2015/wordml/symex" xmlns:wpg="http://schemas.microsoft.com/office/word/2010/wordprocessingGroup" xmlns:wpi="http://schemas.microsoft.com/office/word/2010/wordprocessingInk" xmlns:wne="http://schemas.microsoft.com/office/word/2006/wordml" xmlns:wps="http://schemas.microsoft.com/office/word/2010/wordprocessingShape" mc:Ignorable="w14 w15 w16se wp14">
   <w:body>
+    <w:p>
+      <w:r>
+        <w:t>TODO:</w:t>
+      </w:r>
+    </w:p>
+    <w:p>
+      <w:r>
+        <w:t>Rename a set of properties files as a “configuration”.  Get and put configurations.</w:t>
+      </w:r>
+      <w:r>
+        <w:t xml:space="preserve">  But maybe we don’t need this concept at all.  Now that we have PROPERTIES data source</w:t>
+      </w:r>
+      <w:r>
+        <w:t xml:space="preserve"> and named connections, the issue of non-standard configuration can and should </w:t>
+      </w:r>
+      <w:bookmarkStart w:id="0" w:name="_GoBack"/>
+      <w:bookmarkEnd w:id="0"/>
+      <w:r>
+        <w:t>be handled with those facilities.</w:t>
+      </w:r>
+    </w:p>
+    <w:p>
+      <w:r>
+        <w:t>Have ControlDbp manage schedules locally in files, .sch.  Include the ability to validate schedule files locally, e.g., with –check option.</w:t>
+      </w:r>
+    </w:p>
+    <w:p>
+      <w:r>
+        <w:t>Get and put schedules stored locally as .sch files but remotely in the database.</w:t>
+      </w:r>
+    </w:p>
+    <w:p>
+      <w:r>
+        <w:t>ControlDbp can get and put properties files in the properties path.</w:t>
+      </w:r>
+    </w:p>
+    <w:p>
+      <w:r>
+        <w:t>GET { PROCESS | SOURCE | TARGET | PROPERTIES | SCHEDULE | CONFIGURATION } …</w:t>
+      </w:r>
+    </w:p>
     <w:p>
       <w:pPr>
         <w:pStyle w:val="Heading1"/>
       </w:pPr>
-      <w:proofErr w:type="spellStart"/>
       <w:r>
         <w:t>ManageDbp</w:t>
       </w:r>
-      <w:proofErr w:type="spellEnd"/>
-    </w:p>
-    <w:p>
-      <w:r>
-        <w:t xml:space="preserve">Uses environment variable DBPA_HOME to find properties files.  It uses two sets of properties files: </w:t>
-      </w:r>
-      <w:proofErr w:type="spellStart"/>
-      <w:r>
-        <w:t>ManageDbp</w:t>
-      </w:r>
-      <w:proofErr w:type="spellEnd"/>
-      <w:r>
-        <w:t xml:space="preserve">.*.properties and </w:t>
-      </w:r>
-      <w:proofErr w:type="spellStart"/>
-      <w:r>
-        <w:t>RunDbp</w:t>
-      </w:r>
-      <w:proofErr w:type="spellEnd"/>
-      <w:r>
-        <w:t>.*.properties.</w:t>
+    </w:p>
+    <w:p>
+      <w:r>
+        <w:t>Uses environment variable DBPA_HOME to find properties files.  It uses two sets of properties files: ManageDbp.*.properties and RunDbp.*.properties.</w:t>
       </w:r>
     </w:p>
     <w:p>
       <w:pPr>
         <w:pStyle w:val="Heading2"/>
       </w:pPr>
-      <w:proofErr w:type="spellStart"/>
-      <w:r>
-        <w:t>ManageDbp</w:t>
-      </w:r>
-      <w:proofErr w:type="spellEnd"/>
-      <w:r>
-        <w:t>.*.properties</w:t>
-      </w:r>
-    </w:p>
-    <w:p>
-      <w:r>
-        <w:t xml:space="preserve">The properties used by the </w:t>
-      </w:r>
-      <w:proofErr w:type="spellStart"/>
-      <w:r>
-        <w:t>ManageDbp</w:t>
-      </w:r>
-      <w:proofErr w:type="spellEnd"/>
-      <w:r>
-        <w:t xml:space="preserve"> program.</w:t>
-      </w:r>
-    </w:p>
-    <w:p>
-      <w:proofErr w:type="spellStart"/>
-      <w:r>
-        <w:t>ManageDbp.jdbc.properties</w:t>
-      </w:r>
-      <w:proofErr w:type="spellEnd"/>
-      <w:r>
-        <w:t xml:space="preserve"> – the database connection used by </w:t>
-      </w:r>
-      <w:proofErr w:type="spellStart"/>
-      <w:r>
-        <w:t>ManageDbp</w:t>
-      </w:r>
-      <w:proofErr w:type="spellEnd"/>
-    </w:p>
-    <w:p>
-      <w:proofErr w:type="spellStart"/>
-      <w:r>
-        <w:t>ManageDbp.schema.properties</w:t>
-      </w:r>
-      <w:proofErr w:type="spellEnd"/>
-      <w:r>
-        <w:t xml:space="preserve"> – the job schema used by </w:t>
-      </w:r>
-      <w:proofErr w:type="spellStart"/>
-      <w:r>
-        <w:t>ManageDbp</w:t>
-      </w:r>
-      <w:proofErr w:type="spellEnd"/>
-    </w:p>
-    <w:p>
-      <w:proofErr w:type="spellStart"/>
-      <w:r>
-        <w:t>ManageDbp.mail.properties</w:t>
-      </w:r>
-      <w:proofErr w:type="spellEnd"/>
-      <w:r>
-        <w:t xml:space="preserve"> – if </w:t>
-      </w:r>
-      <w:proofErr w:type="spellStart"/>
-      <w:r>
-        <w:t>ManageDbp</w:t>
-      </w:r>
-      <w:proofErr w:type="spellEnd"/>
-      <w:r>
-        <w:t xml:space="preserve"> generates email, the properties</w:t>
-      </w:r>
-    </w:p>
-    <w:p>
-      <w:proofErr w:type="spellStart"/>
-      <w:r>
-        <w:t>ManageDbp.ftp.properties</w:t>
-      </w:r>
-      <w:proofErr w:type="spellEnd"/>
-      <w:r>
-        <w:t xml:space="preserve"> – if </w:t>
-      </w:r>
-      <w:proofErr w:type="spellStart"/>
-      <w:r>
-        <w:t>ManageDbp</w:t>
-      </w:r>
-      <w:proofErr w:type="spellEnd"/>
-      <w:r>
-        <w:t xml:space="preserve"> </w:t>
-      </w:r>
-      <w:proofErr w:type="spellStart"/>
-      <w:r>
-        <w:t>usese</w:t>
-      </w:r>
-      <w:proofErr w:type="spellEnd"/>
-      <w:r>
-        <w:t xml:space="preserve"> FTP, the properties</w:t>
+      <w:r>
+        <w:t>ManageDbp.*.properties</w:t>
+      </w:r>
+    </w:p>
+    <w:p>
+      <w:r>
+        <w:t>The properties used by the ManageDbp program.</w:t>
+      </w:r>
+    </w:p>
+    <w:p>
+      <w:r>
+        <w:t>ManageDbp.jdbc.properties – the database connection used by ManageDbp</w:t>
+      </w:r>
+    </w:p>
+    <w:p>
+      <w:r>
+        <w:t>ManageDbp.schema.properties – the job schema used by ManageDbp</w:t>
+      </w:r>
+    </w:p>
+    <w:p>
+      <w:r>
+        <w:t>ManageDbp.mail.properties – if ManageDbp generates email, the properties</w:t>
+      </w:r>
+    </w:p>
+    <w:p>
+      <w:r>
+        <w:t>ManageDbp.ftp.properties – if ManageDbp usese FTP, the properties</w:t>
       </w:r>
     </w:p>
     <w:p>
       <w:pPr>
         <w:ind w:left="1440" w:hanging="1440"/>
       </w:pPr>
-      <w:proofErr w:type="spellStart"/>
-      <w:r>
-        <w:t>ManageDbp.</w:t>
-      </w:r>
-      <w:r>
-        <w:t>path</w:t>
-      </w:r>
-      <w:r>
-        <w:t>.properties</w:t>
-      </w:r>
-      <w:proofErr w:type="spellEnd"/>
-      <w:r>
-        <w:t xml:space="preserve"> – </w:t>
-      </w:r>
-      <w:r>
-        <w:t xml:space="preserve">as implemented, must set “process” path the same as in </w:t>
-      </w:r>
-      <w:proofErr w:type="spellStart"/>
-      <w:r>
-        <w:t>RunDbp.path.properties</w:t>
-      </w:r>
-      <w:proofErr w:type="spellEnd"/>
+      <w:r>
+        <w:t xml:space="preserve">ManageDbp.path.properties – </w:t>
+      </w:r>
+      <w:r>
+        <w:t>as implemented, must set “process” path the same as in RunDbp.path.properties</w:t>
+      </w:r>
     </w:p>
     <w:p>
       <w:pPr>
         <w:pStyle w:val="Heading2"/>
       </w:pPr>
-      <w:proofErr w:type="spellStart"/>
-      <w:r>
-        <w:t>RunDbp</w:t>
-      </w:r>
-      <w:proofErr w:type="spellEnd"/>
-      <w:r>
-        <w:t>.*.properties</w:t>
-      </w:r>
-    </w:p>
-    <w:p>
-      <w:bookmarkStart w:id="0" w:name="_GoBack"/>
-      <w:bookmarkEnd w:id="0"/>
+      <w:r>
+        <w:t>RunDbp.*.properties</w:t>
+      </w:r>
+    </w:p>
+    <w:p>
       <w:r>
         <w:t>The default properties used when jobs run.</w:t>
       </w:r>
     </w:p>
     <w:p>
-      <w:proofErr w:type="spellStart"/>
-      <w:r>
-        <w:t>RunDbp.jdbc.properties</w:t>
-      </w:r>
-      <w:proofErr w:type="spellEnd"/>
-      <w:r>
-        <w:t xml:space="preserve"> – the default database connection used by jobs</w:t>
-      </w:r>
-    </w:p>
-    <w:p>
-      <w:proofErr w:type="spellStart"/>
-      <w:r>
-        <w:t>RunDbp.path.properties</w:t>
-      </w:r>
-      <w:proofErr w:type="spellEnd"/>
-      <w:r>
-        <w:t xml:space="preserve"> – the default paths used by jobs</w:t>
-      </w:r>
-    </w:p>
-    <w:p>
-      <w:proofErr w:type="spellStart"/>
-      <w:r>
-        <w:t>RunDbp.mail.properties</w:t>
-      </w:r>
-      <w:proofErr w:type="spellEnd"/>
-      <w:r>
-        <w:t xml:space="preserve"> – the default email properties used by jobs</w:t>
-      </w:r>
-    </w:p>
-    <w:p>
-      <w:proofErr w:type="spellStart"/>
-      <w:r>
-        <w:t>RunDbp.ftp.properties</w:t>
-      </w:r>
-      <w:proofErr w:type="spellEnd"/>
-      <w:r>
-        <w:t xml:space="preserve"> – the default FTP properties used by jobs</w:t>
+      <w:r>
+        <w:t>RunDbp.jdbc.properties – the default database connection used by jobs</w:t>
+      </w:r>
+    </w:p>
+    <w:p>
+      <w:r>
+        <w:t>RunDbp.path.properties – the default paths used by jobs</w:t>
+      </w:r>
+    </w:p>
+    <w:p>
+      <w:r>
+        <w:t>RunDbp.mail.properties – the default email properties used by jobs</w:t>
+      </w:r>
+    </w:p>
+    <w:p>
+      <w:r>
+        <w:t>RunDbp.ftp.properties – the default FTP properties used by jobs</w:t>
       </w:r>
     </w:p>
     <w:p>
       <w:pPr>
         <w:pStyle w:val="Heading2"/>
       </w:pPr>
-      <w:proofErr w:type="spellStart"/>
-      <w:r>
-        <w:t>propfiles</w:t>
-      </w:r>
-      <w:proofErr w:type="spellEnd"/>
-      <w:r>
-        <w:t xml:space="preserve"> resource</w:t>
-      </w:r>
-    </w:p>
-    <w:p>
-      <w:r>
-        <w:t xml:space="preserve">The </w:t>
-      </w:r>
-      <w:proofErr w:type="spellStart"/>
-      <w:r>
-        <w:t>propfiles</w:t>
-      </w:r>
-      <w:proofErr w:type="spellEnd"/>
-      <w:r>
-        <w:t xml:space="preserve"> resource names a subdirectory of the </w:t>
-      </w:r>
-      <w:proofErr w:type="spellStart"/>
-      <w:r>
-        <w:t>ManageDbp’s</w:t>
-      </w:r>
-      <w:proofErr w:type="spellEnd"/>
-      <w:r>
-        <w:t xml:space="preserve"> DBPA_HOME directory.  The subdirectory can contain a full or partial set of </w:t>
-      </w:r>
-      <w:proofErr w:type="spellStart"/>
-      <w:r>
-        <w:t>RunDbp</w:t>
-      </w:r>
-      <w:proofErr w:type="spellEnd"/>
-      <w:r>
-        <w:t xml:space="preserve">.*.properties files.  The properties in those files override the default </w:t>
-      </w:r>
-      <w:proofErr w:type="spellStart"/>
-      <w:r>
-        <w:t>RunDbp</w:t>
-      </w:r>
-      <w:proofErr w:type="spellEnd"/>
-      <w:r>
-        <w:t>.*.properties for the job.</w:t>
+      <w:r>
+        <w:t>propfiles resource</w:t>
+      </w:r>
+    </w:p>
+    <w:p>
+      <w:r>
+        <w:t>The propfiles resource names a subdirectory of the ManageDbp’s DBPA_HOME directory.  The subdirectory can contain a full or partial set of RunDbp.*.properties files.  The properties in those files override the default RunDbp.*.properties for the job.</w:t>
       </w:r>
     </w:p>
     <w:p>
       <w:pPr>
         <w:pStyle w:val="Heading1"/>
       </w:pPr>
-      <w:proofErr w:type="spellStart"/>
-      <w:r>
+      <w:r>
+        <w:lastRenderedPageBreak/>
         <w:t>ControlDbp</w:t>
       </w:r>
-      <w:proofErr w:type="spellEnd"/>
-    </w:p>
-    <w:p>
-      <w:r>
-        <w:t xml:space="preserve">Uses environment variable DBPA_HOME to find properties files.  It may have </w:t>
-      </w:r>
-      <w:proofErr w:type="spellStart"/>
-      <w:r>
-        <w:t>ControlDbp.properties</w:t>
-      </w:r>
-      <w:proofErr w:type="spellEnd"/>
-      <w:r>
-        <w:t xml:space="preserve"> file with pro</w:t>
-      </w:r>
-      <w:r>
-        <w:t xml:space="preserve">perties for the control program, including the URL for the service and the path to script files.  It will also look in </w:t>
-      </w:r>
-      <w:proofErr w:type="spellStart"/>
-      <w:r>
-        <w:t>RunDbp.paths.properties</w:t>
-      </w:r>
-      <w:proofErr w:type="spellEnd"/>
-      <w:r>
-        <w:t xml:space="preserve"> to determine the location for script files if not specified in </w:t>
-      </w:r>
-      <w:proofErr w:type="spellStart"/>
-      <w:r>
-        <w:t>ControlDbp.properties</w:t>
-      </w:r>
-      <w:proofErr w:type="spellEnd"/>
-      <w:r>
-        <w:t>.</w:t>
+    </w:p>
+    <w:p>
+      <w:r>
+        <w:t>Uses environment variable DBPA_HOME to find properties files.  It may have ControlDbp.properties file with pro</w:t>
+      </w:r>
+      <w:r>
+        <w:t>perties for the control program, including the URL for the service and the path to script files.  It will also look in RunDbp.paths.properties to determine the location for script files if not specified in ControlDbp.properties.</w:t>
       </w:r>
     </w:p>
     <w:p>
       <w:pPr>
         <w:pStyle w:val="Heading2"/>
       </w:pPr>
-      <w:proofErr w:type="spellStart"/>
-      <w:r>
-        <w:t>propfiles</w:t>
-      </w:r>
-      <w:proofErr w:type="spellEnd"/>
-      <w:r>
-        <w:t xml:space="preserve"> resource</w:t>
-      </w:r>
-    </w:p>
-    <w:p>
-      <w:r>
-        <w:t xml:space="preserve">The </w:t>
-      </w:r>
-      <w:proofErr w:type="spellStart"/>
-      <w:r>
-        <w:t>propfiles</w:t>
-      </w:r>
-      <w:proofErr w:type="spellEnd"/>
-      <w:r>
-        <w:t xml:space="preserve"> resource when referring to local files names a subdirectory of the </w:t>
-      </w:r>
-      <w:proofErr w:type="spellStart"/>
-      <w:r>
-        <w:t>ControlDbp’s</w:t>
-      </w:r>
-      <w:proofErr w:type="spellEnd"/>
-      <w:r>
-        <w:t xml:space="preserve"> DBPA_HOME directory.  The subdirectory can contain a full or partial set of </w:t>
-      </w:r>
-      <w:proofErr w:type="spellStart"/>
-      <w:r>
-        <w:t>RunDbp</w:t>
-      </w:r>
-      <w:proofErr w:type="spellEnd"/>
-      <w:r>
-        <w:t xml:space="preserve">.*.properties files.  These are the files moved with GET and PUT methods.  A GET first deletes any existing files in the named </w:t>
+      <w:r>
+        <w:t>propfiles resource</w:t>
+      </w:r>
+    </w:p>
+    <w:p>
+      <w:r>
+        <w:t xml:space="preserve">The propfiles resource when referring to local files names a subdirectory of the ControlDbp’s DBPA_HOME directory.  The subdirectory can contain a full or partial set of RunDbp.*.properties files.  These are the files moved with GET and PUT methods.  A GET first deletes any existing files in the named </w:t>
       </w:r>
       <w:r>
         <w:t xml:space="preserve">local </w:t>
@@ -365,16 +187,7 @@
     </w:p>
     <w:p>
       <w:r>
-        <w:lastRenderedPageBreak/>
-        <w:t xml:space="preserve">A </w:t>
-      </w:r>
-      <w:proofErr w:type="spellStart"/>
-      <w:r>
-        <w:t>propfiles</w:t>
-      </w:r>
-      <w:proofErr w:type="spellEnd"/>
-      <w:r>
-        <w:t xml:space="preserve"> resource name can be qualified with slashes to reference nested subdirectories.  When transferring files, if the subdirectory does not exist on the target machine, it is created, including any intermediate subdirectories along the full path.</w:t>
+        <w:t>A propfiles resource name can be qualified with slashes to reference nested subdirectories.  When transferring files, if the subdirectory does not exist on the target machine, it is created, including any intermediate subdirectories along the full path.</w:t>
       </w:r>
     </w:p>
     <w:sectPr>

</xml_diff>